<commit_message>
changes to nortek template and doc
</commit_message>
<xml_diff>
--- a/Template_Nortek/Nortek template.docx
+++ b/Template_Nortek/Nortek template.docx
@@ -48,12 +48,10 @@
       </w:r>
     </w:p>
     <w:p>
-      <w:bookmarkStart w:id="0" w:name="_GoBack"/>
       <w:r>
         <w:t xml:space="preserve">Considerations: Due to so many frequencies, the pings do not match up on all the frequencies. </w:t>
       </w:r>
     </w:p>
-    <w:bookmarkEnd w:id="0"/>
     <w:p/>
     <w:p>
       <w:proofErr w:type="spellStart"/>
@@ -1360,6 +1358,22 @@
               <w:right w:val="nil"/>
             </w:tcBorders>
           </w:tcPr>
+          <w:p>
+            <w:pPr>
+              <w:spacing w:after="0" w:line="240" w:lineRule="auto"/>
+              <w:rPr>
+                <w:rFonts w:ascii="Calibri" w:eastAsia="Times New Roman" w:hAnsi="Calibri" w:cs="Calibri"/>
+                <w:color w:val="000000"/>
+              </w:rPr>
+            </w:pPr>
+            <w:r>
+              <w:rPr>
+                <w:rFonts w:ascii="Calibri" w:eastAsia="Times New Roman" w:hAnsi="Calibri" w:cs="Calibri"/>
+                <w:color w:val="000000"/>
+              </w:rPr>
+              <w:t>-----------</w:t>
+            </w:r>
+          </w:p>
           <w:p>
             <w:pPr>
               <w:spacing w:after="0" w:line="240" w:lineRule="auto"/>
@@ -1902,12 +1916,75 @@
       </w:tr>
     </w:tbl>
     <w:p>
+      <w:pPr>
+        <w:rPr>
+          <w:b/>
+        </w:rPr>
+      </w:pPr>
       <w:r>
         <w:rPr>
           <w:b/>
         </w:rPr>
         <w:t xml:space="preserve"> </w:t>
       </w:r>
+    </w:p>
+    <w:p>
+      <w:pPr>
+        <w:rPr>
+          <w:b/>
+        </w:rPr>
+      </w:pPr>
+      <w:r>
+        <w:rPr>
+          <w:b/>
+        </w:rPr>
+        <w:t>Change log:</w:t>
+      </w:r>
+    </w:p>
+    <w:p>
+      <w:r>
+        <w:t xml:space="preserve">4/25/23 – Deleted Pitch Range bitmaps and replaced them with Region bitmaps, to allow for “Dive” and “Climb” regions that are based on glider </w:t>
+      </w:r>
+      <w:r>
+        <w:t xml:space="preserve">profile </w:t>
+      </w:r>
+      <w:r>
+        <w:t xml:space="preserve">data instead of pitch angles. </w:t>
+      </w:r>
+    </w:p>
+    <w:p>
+      <w:r>
+        <w:t xml:space="preserve">Added a 10m virtual line to remove the first 10m of the dive due to uncertainty of krill or air bubbles. This will have to be investigated further. </w:t>
+      </w:r>
+      <w:r>
+        <w:t xml:space="preserve">Added Mask FREQ </w:t>
+      </w:r>
+      <w:proofErr w:type="gramStart"/>
+      <w:r>
+        <w:t>10m  from</w:t>
+      </w:r>
+      <w:proofErr w:type="gramEnd"/>
+      <w:r>
+        <w:t xml:space="preserve"> Processed data FREQ to Background noise removal FREQ</w:t>
+      </w:r>
+    </w:p>
+    <w:p>
+      <w:r>
+        <w:t>Changed “Krill schools” to “Krill Schools 70” and</w:t>
+      </w:r>
+      <w:r>
+        <w:t xml:space="preserve"> added</w:t>
+      </w:r>
+      <w:r>
+        <w:t xml:space="preserve"> “Krill Schools 120”. </w:t>
+      </w:r>
+    </w:p>
+    <w:p>
+      <w:r>
+        <w:t xml:space="preserve">Added Dilation filter 3x3 120 (detect schools) so we can have schools detected using both 70 and 120 kHz. </w:t>
+      </w:r>
+      <w:bookmarkStart w:id="0" w:name="_GoBack"/>
+      <w:bookmarkEnd w:id="0"/>
     </w:p>
     <w:p/>
     <w:sectPr>

</xml_diff>